<commit_message>
documentatie en database file toegevoegd
</commit_message>
<xml_diff>
--- a/Documentatie Mobile App K0497.docx
+++ b/Documentatie Mobile App K0497.docx
@@ -56,8 +56,13 @@
           </w:tcPr>
           <w:p>
             <w:r>
-              <w:t>Naam developer</w:t>
-            </w:r>
+              <w:t xml:space="preserve">Naam </w:t>
+            </w:r>
+            <w:proofErr w:type="spellStart"/>
+            <w:r>
+              <w:t>developer</w:t>
+            </w:r>
+            <w:proofErr w:type="spellEnd"/>
           </w:p>
         </w:tc>
         <w:tc>
@@ -112,8 +117,6 @@
             <w:r>
               <w:t>1.0</w:t>
             </w:r>
-            <w:bookmarkStart w:id="0" w:name="_GoBack"/>
-            <w:bookmarkEnd w:id="0"/>
           </w:p>
         </w:tc>
       </w:tr>
@@ -127,7 +130,7 @@
     <w:p>
       <w:pPr>
         <w:sectPr>
-          <w:footerReference w:type="default" r:id="rId10"/>
+          <w:footerReference w:type="default" r:id="rId11"/>
           <w:pgSz w:w="11906" w:h="16838"/>
           <w:pgMar w:top="1417" w:right="1417" w:bottom="1417" w:left="1417" w:header="708" w:footer="708" w:gutter="0"/>
           <w:cols w:space="708"/>
@@ -615,7 +618,7 @@
       <w:pPr>
         <w:pStyle w:val="Kop1"/>
       </w:pPr>
-      <w:bookmarkStart w:id="1" w:name="_Toc30059553"/>
+      <w:bookmarkStart w:id="0" w:name="_Toc30059553"/>
       <w:r>
         <w:lastRenderedPageBreak/>
         <w:t xml:space="preserve">1 - </w:t>
@@ -623,167 +626,514 @@
       <w:r>
         <w:t>Projectopdracht</w:t>
       </w:r>
+      <w:bookmarkEnd w:id="0"/>
+    </w:p>
+    <w:p/>
+    <w:p>
+      <w:r>
+        <w:t xml:space="preserve">Opdrachtgever is G. Stevens, de beheerder van de website Attractie.NL, een portaal waar alle attracties zoals Efteling, Duinrell en dierenparken op te vinden zijn. De website geeft een overzicht van alles wat er te doen is in Nederland en waar. </w:t>
+      </w:r>
+    </w:p>
+    <w:p>
+      <w:r>
+        <w:t>De website heeft nog geen mobiele app. Voordat deze wordt gemaakt wilt u – om alle deelnemende parken te overtuigen – dat er op zeer korte termijn een demo wordt ontwikkeld die de mogelijkheden van een mobiele telefoon laat zien. Omdat alle medewerkers van Attractie.nl over een Android telefoon beschikken, ligt ontwikkeling voor dit platform het meest voor de hand.</w:t>
+      </w:r>
+    </w:p>
+    <w:p>
+      <w:pPr>
+        <w:rPr>
+          <w:rFonts w:asciiTheme="majorHAnsi" w:eastAsiaTheme="majorEastAsia" w:hAnsiTheme="majorHAnsi" w:cstheme="majorBidi"/>
+          <w:color w:val="2F5496" w:themeColor="accent1" w:themeShade="BF"/>
+          <w:sz w:val="32"/>
+          <w:szCs w:val="32"/>
+        </w:rPr>
+      </w:pPr>
+      <w:bookmarkStart w:id="1" w:name="_Toc30059554"/>
+      <w:r>
+        <w:br w:type="page"/>
+      </w:r>
+    </w:p>
+    <w:p>
+      <w:pPr>
+        <w:pStyle w:val="Kop1"/>
+      </w:pPr>
+      <w:r>
+        <w:lastRenderedPageBreak/>
+        <w:t xml:space="preserve">2- </w:t>
+      </w:r>
+      <w:r>
+        <w:t>Eisen en wensen</w:t>
+      </w:r>
       <w:bookmarkEnd w:id="1"/>
+      <w:r>
+        <w:t xml:space="preserve"> </w:t>
+      </w:r>
     </w:p>
     <w:p/>
     <w:p>
-      <w:r>
-        <w:t>[korte omschrijving project, over te nemen uit casebeschrijving]</w:t>
-      </w:r>
+      <w:pPr>
+        <w:pStyle w:val="Lijstalinea"/>
+        <w:numPr>
+          <w:ilvl w:val="0"/>
+          <w:numId w:val="1"/>
+        </w:numPr>
+      </w:pPr>
+      <w:r>
+        <w:t>Een startscherm waarbij een lijst van attracties getoond wordt</w:t>
+      </w:r>
+    </w:p>
+    <w:p>
+      <w:pPr>
+        <w:pStyle w:val="Lijstalinea"/>
+        <w:numPr>
+          <w:ilvl w:val="0"/>
+          <w:numId w:val="1"/>
+        </w:numPr>
+      </w:pPr>
+      <w:r>
+        <w:t>Op een attractie kan worden doorgeklikt naar een pagina met een foto van het pretpark</w:t>
+      </w:r>
+    </w:p>
+    <w:p>
+      <w:pPr>
+        <w:pStyle w:val="Lijstalinea"/>
+        <w:numPr>
+          <w:ilvl w:val="0"/>
+          <w:numId w:val="1"/>
+        </w:numPr>
+      </w:pPr>
+      <w:r>
+        <w:t>Gegevens worden geladen uit een database gehaald</w:t>
+      </w:r>
+    </w:p>
+    <w:p/>
+    <w:p/>
+    <w:p/>
+    <w:p/>
+    <w:p>
+      <w:pPr>
+        <w:rPr>
+          <w:rFonts w:asciiTheme="majorHAnsi" w:eastAsiaTheme="majorEastAsia" w:hAnsiTheme="majorHAnsi" w:cstheme="majorBidi"/>
+          <w:color w:val="2F5496" w:themeColor="accent1" w:themeShade="BF"/>
+          <w:sz w:val="32"/>
+          <w:szCs w:val="32"/>
+        </w:rPr>
+      </w:pPr>
+      <w:bookmarkStart w:id="2" w:name="_Toc30059555"/>
+      <w:r>
+        <w:br w:type="page"/>
+      </w:r>
+    </w:p>
+    <w:p>
+      <w:pPr>
+        <w:pStyle w:val="Kop1"/>
+      </w:pPr>
+      <w:r>
+        <w:lastRenderedPageBreak/>
+        <w:t xml:space="preserve">3- </w:t>
+      </w:r>
+      <w:r>
+        <w:t>Keuze van het type mobiele applicatie</w:t>
+      </w:r>
+      <w:bookmarkEnd w:id="2"/>
+    </w:p>
+    <w:p>
+      <w:r>
+        <w:t>De keuze is gemaakt omdat iedereen van de opdrachtgevers een Android telefoon hebben, zoals beschreven hierboven.</w:t>
+      </w:r>
+    </w:p>
+    <w:p>
+      <w:pPr>
+        <w:rPr>
+          <w:rFonts w:asciiTheme="majorHAnsi" w:eastAsiaTheme="majorEastAsia" w:hAnsiTheme="majorHAnsi" w:cstheme="majorBidi"/>
+          <w:color w:val="2F5496" w:themeColor="accent1" w:themeShade="BF"/>
+          <w:sz w:val="32"/>
+          <w:szCs w:val="32"/>
+        </w:rPr>
+      </w:pPr>
+      <w:bookmarkStart w:id="3" w:name="_Toc30059556"/>
+      <w:r>
+        <w:br w:type="page"/>
+      </w:r>
+    </w:p>
+    <w:p>
+      <w:pPr>
+        <w:pStyle w:val="Kop1"/>
+      </w:pPr>
+      <w:r>
+        <w:lastRenderedPageBreak/>
+        <w:t xml:space="preserve">4 - </w:t>
+      </w:r>
+      <w:r>
+        <w:t>Keuze van ontwikkelplatform</w:t>
+      </w:r>
+      <w:bookmarkEnd w:id="3"/>
+    </w:p>
+    <w:p>
+      <w:r>
+        <w:t xml:space="preserve">De keuze van het ontwikkelplatform wordt dan ook makkelijk als iedereen een Android telefoon heeft. Het ontwikkel platform wordt Android Studio met de taal Java. Als database wordt </w:t>
+      </w:r>
+      <w:proofErr w:type="spellStart"/>
+      <w:r>
+        <w:t>Firebase</w:t>
+      </w:r>
+      <w:proofErr w:type="spellEnd"/>
+      <w:r>
+        <w:t xml:space="preserve"> gebruikt, zodat je later makkelijk een </w:t>
+      </w:r>
+      <w:proofErr w:type="spellStart"/>
+      <w:r>
+        <w:t>admin</w:t>
+      </w:r>
+      <w:proofErr w:type="spellEnd"/>
+      <w:r>
+        <w:t xml:space="preserve"> panel kunt maken.</w:t>
+      </w:r>
+    </w:p>
+    <w:p>
+      <w:r>
+        <w:br w:type="page"/>
+      </w:r>
+    </w:p>
+    <w:p>
+      <w:pPr>
+        <w:pStyle w:val="Kop1"/>
+      </w:pPr>
+      <w:bookmarkStart w:id="4" w:name="_Toc30059557"/>
+      <w:r>
+        <w:lastRenderedPageBreak/>
+        <w:t xml:space="preserve">6 - </w:t>
+      </w:r>
+      <w:r>
+        <w:t>Beschrijving van de database</w:t>
+      </w:r>
+      <w:bookmarkEnd w:id="4"/>
+    </w:p>
+    <w:p>
+      <w:r>
+        <w:t xml:space="preserve">De database die gebruikt gaat worden is </w:t>
+      </w:r>
+      <w:proofErr w:type="spellStart"/>
+      <w:r>
+        <w:t>Firebase</w:t>
+      </w:r>
+      <w:proofErr w:type="spellEnd"/>
+      <w:r>
+        <w:t xml:space="preserve">. Dit is een </w:t>
+      </w:r>
+      <w:proofErr w:type="spellStart"/>
+      <w:r>
+        <w:t>realtime</w:t>
+      </w:r>
+      <w:proofErr w:type="spellEnd"/>
+      <w:r>
+        <w:t xml:space="preserve"> database die werkt met </w:t>
+      </w:r>
+      <w:proofErr w:type="gramStart"/>
+      <w:r>
+        <w:t>JSON files</w:t>
+      </w:r>
+      <w:proofErr w:type="gramEnd"/>
+      <w:r>
+        <w:t xml:space="preserve">. Hierdoor kan je makkelijk gebruik maken van een lichte database en je kan hem ook nog eens </w:t>
+      </w:r>
+      <w:proofErr w:type="spellStart"/>
+      <w:r>
+        <w:t>realtime</w:t>
+      </w:r>
+      <w:proofErr w:type="spellEnd"/>
+      <w:r>
+        <w:t xml:space="preserve"> bewerken.</w:t>
+      </w:r>
+      <w:r>
+        <w:br w:type="page"/>
+      </w:r>
+    </w:p>
+    <w:p>
+      <w:pPr>
+        <w:pStyle w:val="Kop1"/>
+      </w:pPr>
+      <w:bookmarkStart w:id="5" w:name="_Toc30059558"/>
+      <w:r>
+        <w:lastRenderedPageBreak/>
+        <w:t xml:space="preserve">7 – </w:t>
+      </w:r>
+      <w:r>
+        <w:t>Testplan</w:t>
+      </w:r>
+      <w:bookmarkEnd w:id="5"/>
+    </w:p>
+    <w:p>
+      <w:r>
+        <w:t>Functionaliteiten:</w:t>
+      </w:r>
+    </w:p>
+    <w:p>
+      <w:pPr>
+        <w:pStyle w:val="Lijstalinea"/>
+        <w:numPr>
+          <w:ilvl w:val="0"/>
+          <w:numId w:val="1"/>
+        </w:numPr>
+      </w:pPr>
+      <w:r>
+        <w:rPr>
+          <w:b/>
+          <w:bCs/>
+        </w:rPr>
+        <w:t>Startscherm met een lijst van attracties</w:t>
+      </w:r>
+    </w:p>
+    <w:p>
+      <w:pPr>
+        <w:ind w:left="360"/>
+      </w:pPr>
+      <w:r>
+        <w:rPr>
+          <w:noProof/>
+        </w:rPr>
+        <w:drawing>
+          <wp:inline distT="0" distB="0" distL="0" distR="0" wp14:anchorId="07ED6838" wp14:editId="2C6EA9B4">
+            <wp:extent cx="1457865" cy="2605884"/>
+            <wp:effectExtent l="0" t="0" r="9525" b="4445"/>
+            <wp:docPr id="1" name="Afbeelding 1"/>
+            <wp:cNvGraphicFramePr>
+              <a:graphicFrameLocks xmlns:a="http://schemas.openxmlformats.org/drawingml/2006/main" noChangeAspect="1"/>
+            </wp:cNvGraphicFramePr>
+            <a:graphic xmlns:a="http://schemas.openxmlformats.org/drawingml/2006/main">
+              <a:graphicData uri="http://schemas.openxmlformats.org/drawingml/2006/picture">
+                <pic:pic xmlns:pic="http://schemas.openxmlformats.org/drawingml/2006/picture">
+                  <pic:nvPicPr>
+                    <pic:cNvPr id="1" name=""/>
+                    <pic:cNvPicPr/>
+                  </pic:nvPicPr>
+                  <pic:blipFill>
+                    <a:blip r:embed="rId12"/>
+                    <a:stretch>
+                      <a:fillRect/>
+                    </a:stretch>
+                  </pic:blipFill>
+                  <pic:spPr>
+                    <a:xfrm>
+                      <a:off x="0" y="0"/>
+                      <a:ext cx="1468536" cy="2624958"/>
+                    </a:xfrm>
+                    <a:prstGeom prst="rect">
+                      <a:avLst/>
+                    </a:prstGeom>
+                  </pic:spPr>
+                </pic:pic>
+              </a:graphicData>
+            </a:graphic>
+          </wp:inline>
+        </w:drawing>
+      </w:r>
+    </w:p>
+    <w:p>
+      <w:pPr>
+        <w:ind w:left="360"/>
+      </w:pPr>
+    </w:p>
+    <w:p>
+      <w:pPr>
+        <w:pStyle w:val="Lijstalinea"/>
+        <w:numPr>
+          <w:ilvl w:val="0"/>
+          <w:numId w:val="1"/>
+        </w:numPr>
+      </w:pPr>
+      <w:r>
+        <w:rPr>
+          <w:b/>
+          <w:bCs/>
+        </w:rPr>
+        <w:t>Vervolgscherm</w:t>
+      </w:r>
+    </w:p>
+    <w:p>
+      <w:pPr>
+        <w:ind w:left="360"/>
+      </w:pPr>
+      <w:r>
+        <w:rPr>
+          <w:noProof/>
+        </w:rPr>
+        <w:drawing>
+          <wp:inline distT="0" distB="0" distL="0" distR="0" wp14:anchorId="3AC9ACDB" wp14:editId="41508CC1">
+            <wp:extent cx="1224951" cy="2171805"/>
+            <wp:effectExtent l="0" t="0" r="0" b="0"/>
+            <wp:docPr id="2" name="Afbeelding 2"/>
+            <wp:cNvGraphicFramePr>
+              <a:graphicFrameLocks xmlns:a="http://schemas.openxmlformats.org/drawingml/2006/main" noChangeAspect="1"/>
+            </wp:cNvGraphicFramePr>
+            <a:graphic xmlns:a="http://schemas.openxmlformats.org/drawingml/2006/main">
+              <a:graphicData uri="http://schemas.openxmlformats.org/drawingml/2006/picture">
+                <pic:pic xmlns:pic="http://schemas.openxmlformats.org/drawingml/2006/picture">
+                  <pic:nvPicPr>
+                    <pic:cNvPr id="1" name=""/>
+                    <pic:cNvPicPr/>
+                  </pic:nvPicPr>
+                  <pic:blipFill>
+                    <a:blip r:embed="rId13"/>
+                    <a:stretch>
+                      <a:fillRect/>
+                    </a:stretch>
+                  </pic:blipFill>
+                  <pic:spPr>
+                    <a:xfrm>
+                      <a:off x="0" y="0"/>
+                      <a:ext cx="1236772" cy="2192763"/>
+                    </a:xfrm>
+                    <a:prstGeom prst="rect">
+                      <a:avLst/>
+                    </a:prstGeom>
+                  </pic:spPr>
+                </pic:pic>
+              </a:graphicData>
+            </a:graphic>
+          </wp:inline>
+        </w:drawing>
+      </w:r>
+    </w:p>
+    <w:p>
+      <w:pPr>
+        <w:ind w:left="360"/>
+      </w:pPr>
     </w:p>
     <w:p/>
     <w:p/>
     <w:p/>
     <w:p/>
     <w:p/>
-    <w:p>
-      <w:pPr>
-        <w:pStyle w:val="Kop1"/>
-      </w:pPr>
-      <w:bookmarkStart w:id="2" w:name="_Toc30059554"/>
-      <w:r>
-        <w:t xml:space="preserve">2- </w:t>
-      </w:r>
-      <w:r>
-        <w:t>Eisen en wensen</w:t>
-      </w:r>
-      <w:bookmarkEnd w:id="2"/>
-      <w:r>
-        <w:t xml:space="preserve"> </w:t>
-      </w:r>
-    </w:p>
     <w:p/>
-    <w:p>
-      <w:r>
-        <w:t>[korte omschrijving gewenste functionalitei</w:t>
-      </w:r>
-      <w:r>
-        <w:t>ten</w:t>
-      </w:r>
-      <w:r>
-        <w:t>, over te nemen uit casebeschrijving]</w:t>
-      </w:r>
-    </w:p>
     <w:p/>
-    <w:p>
-      <w:r>
-        <w:br w:type="page"/>
-      </w:r>
-    </w:p>
-    <w:p>
-      <w:pPr>
-        <w:pStyle w:val="Kop1"/>
-      </w:pPr>
-      <w:bookmarkStart w:id="3" w:name="_Toc30059555"/>
-      <w:r>
-        <w:lastRenderedPageBreak/>
-        <w:t xml:space="preserve">3- </w:t>
-      </w:r>
-      <w:r>
-        <w:t>Keuze van het type mobiele applicatie</w:t>
-      </w:r>
-      <w:bookmarkEnd w:id="3"/>
-    </w:p>
     <w:p/>
     <w:p>
-      <w:r>
-        <w:t xml:space="preserve">[ Verantwoording voor het type </w:t>
-      </w:r>
-      <w:r>
-        <w:t xml:space="preserve">mobiele </w:t>
-      </w:r>
-      <w:r>
-        <w:t>app, op basis van gegevens in de case]</w:t>
-      </w:r>
-    </w:p>
-    <w:p>
-      <w:r>
-        <w:br w:type="page"/>
-      </w:r>
-    </w:p>
-    <w:p>
-      <w:pPr>
-        <w:pStyle w:val="Kop1"/>
-      </w:pPr>
-      <w:bookmarkStart w:id="4" w:name="_Toc30059556"/>
-      <w:r>
-        <w:lastRenderedPageBreak/>
-        <w:t xml:space="preserve">4 - </w:t>
-      </w:r>
-      <w:r>
-        <w:t>Keuze van ontwikkelplatform</w:t>
-      </w:r>
-      <w:bookmarkEnd w:id="4"/>
-    </w:p>
-    <w:p/>
-    <w:p>
-      <w:r>
-        <w:t>[geef hier aan met welk platform, tools, talen je de app gaat maken en geef aan waarom]</w:t>
-      </w:r>
-    </w:p>
-    <w:p>
-      <w:r>
-        <w:br w:type="page"/>
-      </w:r>
-    </w:p>
-    <w:p>
-      <w:pPr>
-        <w:pStyle w:val="Kop1"/>
-      </w:pPr>
-      <w:bookmarkStart w:id="5" w:name="_Toc30059557"/>
-      <w:r>
-        <w:lastRenderedPageBreak/>
-        <w:t xml:space="preserve">6 - </w:t>
-      </w:r>
-      <w:r>
-        <w:t>Beschrijving van de database</w:t>
-      </w:r>
-      <w:bookmarkEnd w:id="5"/>
-    </w:p>
-    <w:p/>
-    <w:p>
-      <w:r>
-        <w:t>Beschrijf de data waarmee je app gaat werken en de</w:t>
-      </w:r>
-      <w:r>
-        <w:t xml:space="preserve"> wijze van opslag (type database)</w:t>
-      </w:r>
-      <w:r>
-        <w:t>.</w:t>
-      </w:r>
-      <w:r>
-        <w:br w:type="page"/>
-      </w:r>
-    </w:p>
-    <w:p>
-      <w:pPr>
-        <w:pStyle w:val="Kop1"/>
-      </w:pPr>
-      <w:bookmarkStart w:id="6" w:name="_Toc30059558"/>
-      <w:r>
-        <w:lastRenderedPageBreak/>
-        <w:t xml:space="preserve">7 – </w:t>
-      </w:r>
-      <w:r>
-        <w:t>Testplan</w:t>
-      </w:r>
-      <w:bookmarkEnd w:id="6"/>
-    </w:p>
-    <w:p/>
-    <w:p>
-      <w:r>
-        <w:t xml:space="preserve">[hier een </w:t>
-      </w:r>
+      <w:pPr>
+        <w:pStyle w:val="Lijstalinea"/>
+        <w:numPr>
+          <w:ilvl w:val="0"/>
+          <w:numId w:val="1"/>
+        </w:numPr>
+      </w:pPr>
       <w:r>
         <w:rPr>
           <w:b/>
           <w:bCs/>
         </w:rPr>
-        <w:t>ingevuld</w:t>
-      </w:r>
-      <w:r>
-        <w:t xml:space="preserve"> testplan waarbij alle belangrijke functionaleit is opgenomen. In het plan moet dus zichtbaar zijn in hoever de gewenste functionaliteit werkend is opgeleverd]</w:t>
-      </w:r>
+        <w:lastRenderedPageBreak/>
+        <w:t>Externe database</w:t>
+      </w:r>
+    </w:p>
+    <w:p>
+      <w:pPr>
+        <w:ind w:left="360"/>
+      </w:pPr>
+      <w:r>
+        <w:rPr>
+          <w:noProof/>
+        </w:rPr>
+        <w:drawing>
+          <wp:inline distT="0" distB="0" distL="0" distR="0" wp14:anchorId="6EB290AC" wp14:editId="3AA3D994">
+            <wp:extent cx="2350499" cy="2398144"/>
+            <wp:effectExtent l="0" t="0" r="0" b="2540"/>
+            <wp:docPr id="3" name="Afbeelding 3"/>
+            <wp:cNvGraphicFramePr>
+              <a:graphicFrameLocks xmlns:a="http://schemas.openxmlformats.org/drawingml/2006/main" noChangeAspect="1"/>
+            </wp:cNvGraphicFramePr>
+            <a:graphic xmlns:a="http://schemas.openxmlformats.org/drawingml/2006/main">
+              <a:graphicData uri="http://schemas.openxmlformats.org/drawingml/2006/picture">
+                <pic:pic xmlns:pic="http://schemas.openxmlformats.org/drawingml/2006/picture">
+                  <pic:nvPicPr>
+                    <pic:cNvPr id="1" name=""/>
+                    <pic:cNvPicPr/>
+                  </pic:nvPicPr>
+                  <pic:blipFill>
+                    <a:blip r:embed="rId14"/>
+                    <a:stretch>
+                      <a:fillRect/>
+                    </a:stretch>
+                  </pic:blipFill>
+                  <pic:spPr>
+                    <a:xfrm>
+                      <a:off x="0" y="0"/>
+                      <a:ext cx="2367446" cy="2415435"/>
+                    </a:xfrm>
+                    <a:prstGeom prst="rect">
+                      <a:avLst/>
+                    </a:prstGeom>
+                  </pic:spPr>
+                </pic:pic>
+              </a:graphicData>
+            </a:graphic>
+          </wp:inline>
+        </w:drawing>
+      </w:r>
+    </w:p>
+    <w:p>
+      <w:pPr>
+        <w:ind w:left="360"/>
+      </w:pPr>
+    </w:p>
+    <w:p>
+      <w:pPr>
+        <w:pStyle w:val="Lijstalinea"/>
+        <w:numPr>
+          <w:ilvl w:val="0"/>
+          <w:numId w:val="1"/>
+        </w:numPr>
+      </w:pPr>
+      <w:r>
+        <w:rPr>
+          <w:b/>
+          <w:bCs/>
+        </w:rPr>
+        <w:t>Tonen van verkleinde versies van de afbeeldingen</w:t>
+      </w:r>
+    </w:p>
+    <w:p>
+      <w:r>
+        <w:rPr>
+          <w:noProof/>
+        </w:rPr>
+        <w:drawing>
+          <wp:inline distT="0" distB="0" distL="0" distR="0" wp14:anchorId="32BE3F97" wp14:editId="57DCD123">
+            <wp:extent cx="3476625" cy="2076450"/>
+            <wp:effectExtent l="0" t="0" r="9525" b="0"/>
+            <wp:docPr id="4" name="Afbeelding 4"/>
+            <wp:cNvGraphicFramePr>
+              <a:graphicFrameLocks xmlns:a="http://schemas.openxmlformats.org/drawingml/2006/main" noChangeAspect="1"/>
+            </wp:cNvGraphicFramePr>
+            <a:graphic xmlns:a="http://schemas.openxmlformats.org/drawingml/2006/main">
+              <a:graphicData uri="http://schemas.openxmlformats.org/drawingml/2006/picture">
+                <pic:pic xmlns:pic="http://schemas.openxmlformats.org/drawingml/2006/picture">
+                  <pic:nvPicPr>
+                    <pic:cNvPr id="1" name=""/>
+                    <pic:cNvPicPr/>
+                  </pic:nvPicPr>
+                  <pic:blipFill>
+                    <a:blip r:embed="rId15"/>
+                    <a:stretch>
+                      <a:fillRect/>
+                    </a:stretch>
+                  </pic:blipFill>
+                  <pic:spPr>
+                    <a:xfrm>
+                      <a:off x="0" y="0"/>
+                      <a:ext cx="3476625" cy="2076450"/>
+                    </a:xfrm>
+                    <a:prstGeom prst="rect">
+                      <a:avLst/>
+                    </a:prstGeom>
+                  </pic:spPr>
+                </pic:pic>
+              </a:graphicData>
+            </a:graphic>
+          </wp:inline>
+        </w:drawing>
+      </w:r>
+      <w:bookmarkStart w:id="6" w:name="_GoBack"/>
+      <w:bookmarkEnd w:id="6"/>
     </w:p>
     <w:sectPr>
       <w:pgSz w:w="11906" w:h="16838"/>
@@ -885,6 +1235,127 @@
     </w:p>
   </w:footnote>
 </w:footnotes>
+</file>
+
+<file path=word/numbering.xml><?xml version="1.0" encoding="utf-8"?>
+<w:numbering xmlns:wpc="http://schemas.microsoft.com/office/word/2010/wordprocessingCanvas" xmlns:cx="http://schemas.microsoft.com/office/drawing/2014/chartex" xmlns:cx1="http://schemas.microsoft.com/office/drawing/2015/9/8/chartex" xmlns:cx2="http://schemas.microsoft.com/office/drawing/2015/10/21/chartex" xmlns:cx3="http://schemas.microsoft.com/office/drawing/2016/5/9/chartex" xmlns:cx4="http://schemas.microsoft.com/office/drawing/2016/5/10/chartex" xmlns:cx5="http://schemas.microsoft.com/office/drawing/2016/5/11/chartex" xmlns:cx6="http://schemas.microsoft.com/office/drawing/2016/5/12/chartex" xmlns:cx7="http://schemas.microsoft.com/office/drawing/2016/5/13/chartex" xmlns:cx8="http://schemas.microsoft.com/office/drawing/2016/5/14/chartex" xmlns:mc="http://schemas.openxmlformats.org/markup-compatibility/2006" xmlns:aink="http://schemas.microsoft.com/office/drawing/2016/ink" xmlns:am3d="http://schemas.microsoft.com/office/drawing/2017/model3d" xmlns:o="urn:schemas-microsoft-com:office:office" xmlns:r="http://schemas.openxmlformats.org/officeDocument/2006/relationships" xmlns:m="http://schemas.openxmlformats.org/officeDocument/2006/math" xmlns:v="urn:schemas-microsoft-com:vml" xmlns:wp14="http://schemas.microsoft.com/office/word/2010/wordprocessingDrawing" xmlns:wp="http://schemas.openxmlformats.org/drawingml/2006/wordprocessingDrawing" xmlns:w10="urn:schemas-microsoft-com:office:word" xmlns:w="http://schemas.openxmlformats.org/wordprocessingml/2006/main" xmlns:w14="http://schemas.microsoft.com/office/word/2010/wordml" xmlns:w15="http://schemas.microsoft.com/office/word/2012/wordml" xmlns:w16cid="http://schemas.microsoft.com/office/word/2016/wordml/cid" xmlns:w16se="http://schemas.microsoft.com/office/word/2015/wordml/symex" xmlns:wpg="http://schemas.microsoft.com/office/word/2010/wordprocessingGroup" xmlns:wpi="http://schemas.microsoft.com/office/word/2010/wordprocessingInk" xmlns:wne="http://schemas.microsoft.com/office/word/2006/wordml" xmlns:wps="http://schemas.microsoft.com/office/word/2010/wordprocessingShape" mc:Ignorable="w14 w15 w16se w16cid wp14">
+  <w:abstractNum w:abstractNumId="0" w15:restartNumberingAfterBreak="0">
+    <w:nsid w:val="062B5874"/>
+    <w:multiLevelType w:val="hybridMultilevel"/>
+    <w:tmpl w:val="8BE65D96"/>
+    <w:lvl w:ilvl="0" w:tplc="3F7E193C">
+      <w:start w:val="2"/>
+      <w:numFmt w:val="bullet"/>
+      <w:lvlText w:val="-"/>
+      <w:lvlJc w:val="left"/>
+      <w:pPr>
+        <w:ind w:left="720" w:hanging="360"/>
+      </w:pPr>
+      <w:rPr>
+        <w:rFonts w:ascii="Calibri" w:eastAsiaTheme="minorHAnsi" w:hAnsi="Calibri" w:cs="Calibri" w:hint="default"/>
+      </w:rPr>
+    </w:lvl>
+    <w:lvl w:ilvl="1" w:tplc="04090003" w:tentative="1">
+      <w:start w:val="1"/>
+      <w:numFmt w:val="bullet"/>
+      <w:lvlText w:val="o"/>
+      <w:lvlJc w:val="left"/>
+      <w:pPr>
+        <w:ind w:left="1440" w:hanging="360"/>
+      </w:pPr>
+      <w:rPr>
+        <w:rFonts w:ascii="Courier New" w:hAnsi="Courier New" w:cs="Courier New" w:hint="default"/>
+      </w:rPr>
+    </w:lvl>
+    <w:lvl w:ilvl="2" w:tplc="04090005" w:tentative="1">
+      <w:start w:val="1"/>
+      <w:numFmt w:val="bullet"/>
+      <w:lvlText w:val=""/>
+      <w:lvlJc w:val="left"/>
+      <w:pPr>
+        <w:ind w:left="2160" w:hanging="360"/>
+      </w:pPr>
+      <w:rPr>
+        <w:rFonts w:ascii="Wingdings" w:hAnsi="Wingdings" w:hint="default"/>
+      </w:rPr>
+    </w:lvl>
+    <w:lvl w:ilvl="3" w:tplc="04090001" w:tentative="1">
+      <w:start w:val="1"/>
+      <w:numFmt w:val="bullet"/>
+      <w:lvlText w:val=""/>
+      <w:lvlJc w:val="left"/>
+      <w:pPr>
+        <w:ind w:left="2880" w:hanging="360"/>
+      </w:pPr>
+      <w:rPr>
+        <w:rFonts w:ascii="Symbol" w:hAnsi="Symbol" w:hint="default"/>
+      </w:rPr>
+    </w:lvl>
+    <w:lvl w:ilvl="4" w:tplc="04090003" w:tentative="1">
+      <w:start w:val="1"/>
+      <w:numFmt w:val="bullet"/>
+      <w:lvlText w:val="o"/>
+      <w:lvlJc w:val="left"/>
+      <w:pPr>
+        <w:ind w:left="3600" w:hanging="360"/>
+      </w:pPr>
+      <w:rPr>
+        <w:rFonts w:ascii="Courier New" w:hAnsi="Courier New" w:cs="Courier New" w:hint="default"/>
+      </w:rPr>
+    </w:lvl>
+    <w:lvl w:ilvl="5" w:tplc="04090005" w:tentative="1">
+      <w:start w:val="1"/>
+      <w:numFmt w:val="bullet"/>
+      <w:lvlText w:val=""/>
+      <w:lvlJc w:val="left"/>
+      <w:pPr>
+        <w:ind w:left="4320" w:hanging="360"/>
+      </w:pPr>
+      <w:rPr>
+        <w:rFonts w:ascii="Wingdings" w:hAnsi="Wingdings" w:hint="default"/>
+      </w:rPr>
+    </w:lvl>
+    <w:lvl w:ilvl="6" w:tplc="04090001" w:tentative="1">
+      <w:start w:val="1"/>
+      <w:numFmt w:val="bullet"/>
+      <w:lvlText w:val=""/>
+      <w:lvlJc w:val="left"/>
+      <w:pPr>
+        <w:ind w:left="5040" w:hanging="360"/>
+      </w:pPr>
+      <w:rPr>
+        <w:rFonts w:ascii="Symbol" w:hAnsi="Symbol" w:hint="default"/>
+      </w:rPr>
+    </w:lvl>
+    <w:lvl w:ilvl="7" w:tplc="04090003" w:tentative="1">
+      <w:start w:val="1"/>
+      <w:numFmt w:val="bullet"/>
+      <w:lvlText w:val="o"/>
+      <w:lvlJc w:val="left"/>
+      <w:pPr>
+        <w:ind w:left="5760" w:hanging="360"/>
+      </w:pPr>
+      <w:rPr>
+        <w:rFonts w:ascii="Courier New" w:hAnsi="Courier New" w:cs="Courier New" w:hint="default"/>
+      </w:rPr>
+    </w:lvl>
+    <w:lvl w:ilvl="8" w:tplc="04090005" w:tentative="1">
+      <w:start w:val="1"/>
+      <w:numFmt w:val="bullet"/>
+      <w:lvlText w:val=""/>
+      <w:lvlJc w:val="left"/>
+      <w:pPr>
+        <w:ind w:left="6480" w:hanging="360"/>
+      </w:pPr>
+      <w:rPr>
+        <w:rFonts w:ascii="Wingdings" w:hAnsi="Wingdings" w:hint="default"/>
+      </w:rPr>
+    </w:lvl>
+  </w:abstractNum>
+  <w:num w:numId="1">
+    <w:abstractNumId w:val="0"/>
+  </w:num>
+</w:numbering>
 </file>
 
 <file path=word/styles.xml><?xml version="1.0" encoding="utf-8"?>
@@ -1311,7 +1782,6 @@
   <w:style w:type="character" w:default="1" w:styleId="Standaardalinea-lettertype">
     <w:name w:val="Default Paragraph Font"/>
     <w:uiPriority w:val="1"/>
-    <w:semiHidden/>
     <w:unhideWhenUsed/>
   </w:style>
   <w:style w:type="table" w:default="1" w:styleId="Standaardtabel">
@@ -1954,7 +2424,7 @@
 </file>
 
 <file path=customXml/itemProps4.xml><?xml version="1.0" encoding="utf-8"?>
-<ds:datastoreItem xmlns:ds="http://schemas.openxmlformats.org/officeDocument/2006/customXml" ds:itemID="{D5891CB4-D704-4A11-879D-A0287745EEEE}">
+<ds:datastoreItem xmlns:ds="http://schemas.openxmlformats.org/officeDocument/2006/customXml" ds:itemID="{C0299ACF-3838-43A2-B20F-ECFF6A348A26}">
   <ds:schemaRefs>
     <ds:schemaRef ds:uri="http://schemas.openxmlformats.org/officeDocument/2006/bibliography"/>
   </ds:schemaRefs>

</xml_diff>